<commit_message>
formatting changes to film
</commit_message>
<xml_diff>
--- a/++Templated Entries/LAURA ONLY ACCESS COMPLETED/FILM/A Movie JG/A Movie (Gosse) JG.doc.docx
+++ b/++Templated Entries/LAURA ONLY ACCESS COMPLETED/FILM/A Movie JG/A Movie (Gosse) JG.doc.docx
@@ -322,9 +322,6 @@
       <w:tr>
         <w:sdt>
           <w:sdtPr>
-            <w:rPr>
-              <w:b/>
-            </w:rPr>
             <w:alias w:val="Article headword"/>
             <w:tag w:val="articleHeadword"/>
             <w:id w:val="-361440020"/>
@@ -350,9 +347,6 @@
                   </w:rPr>
                 </w:pPr>
                 <w:r>
-                  <w:rPr>
-                    <w:b/>
-                  </w:rPr>
                   <w:t>A Movie</w:t>
                 </w:r>
               </w:p>
@@ -486,6 +480,13 @@
       <w:tr>
         <w:sdt>
           <w:sdtPr>
+            <w:rPr>
+              <w:b/>
+              <w:bCs/>
+              <w:color w:val="5B9BD5" w:themeColor="accent1"/>
+              <w:sz w:val="18"/>
+              <w:szCs w:val="18"/>
+            </w:rPr>
             <w:alias w:val="Article text"/>
             <w:tag w:val="articleText"/>
             <w:id w:val="634067588"/>
@@ -493,15 +494,7 @@
               <w:docPart w:val="5C1D47C668FC4C73A40A34031CC26E1F"/>
             </w:placeholder>
           </w:sdtPr>
-          <w:sdtEndPr>
-            <w:rPr>
-              <w:b/>
-              <w:bCs/>
-              <w:color w:val="5B9BD5" w:themeColor="accent1"/>
-              <w:sz w:val="18"/>
-              <w:szCs w:val="18"/>
-            </w:rPr>
-          </w:sdtEndPr>
+          <w:sdtEndPr/>
           <w:sdtContent>
             <w:tc>
               <w:tcPr>
@@ -750,27 +743,14 @@
                   <w:pStyle w:val="Caption"/>
                   <w:spacing w:after="0"/>
                 </w:pPr>
-                <w:r>
-                  <w:fldChar w:fldCharType="begin"/>
-                </w:r>
-                <w:r>
-                  <w:instrText xml:space="preserve"> SEQ Figure \* ARABIC </w:instrText>
-                </w:r>
-                <w:r>
-                  <w:fldChar w:fldCharType="separate"/>
-                </w:r>
-                <w:r>
-                  <w:rPr>
-                    <w:noProof/>
-                  </w:rPr>
-                  <w:t>1</w:t>
-                </w:r>
-                <w:r>
-                  <w:rPr>
-                    <w:noProof/>
-                  </w:rPr>
-                  <w:fldChar w:fldCharType="end"/>
-                </w:r>
+                <w:fldSimple w:instr=" SEQ Figure \* ARABIC ">
+                  <w:r>
+                    <w:rPr>
+                      <w:noProof/>
+                    </w:rPr>
+                    <w:t>1</w:t>
+                  </w:r>
+                </w:fldSimple>
                 <w:r>
                   <w:t xml:space="preserve"> </w:t>
                 </w:r>
@@ -809,6 +789,9 @@
             </w:sdtPr>
             <w:sdtEndPr/>
             <w:sdtContent>
+              <w:p/>
+              <w:bookmarkStart w:id="0" w:name="_GoBack"/>
+              <w:bookmarkEnd w:id="0"/>
               <w:p>
                 <w:sdt>
                   <w:sdtPr>
@@ -875,8 +858,6 @@
                     </w:r>
                   </w:sdtContent>
                 </w:sdt>
-                <w:bookmarkStart w:id="0" w:name="_GoBack"/>
-                <w:bookmarkEnd w:id="0"/>
               </w:p>
               <w:p/>
               <w:p>
@@ -1678,7 +1659,6 @@
   <w:style w:type="character" w:default="1" w:styleId="DefaultParagraphFont">
     <w:name w:val="Default Paragraph Font"/>
     <w:uiPriority w:val="1"/>
-    <w:semiHidden/>
     <w:unhideWhenUsed/>
   </w:style>
   <w:style w:type="table" w:default="1" w:styleId="TableNormal">
@@ -2237,7 +2217,6 @@
   <w:style w:type="character" w:default="1" w:styleId="DefaultParagraphFont">
     <w:name w:val="Default Paragraph Font"/>
     <w:uiPriority w:val="1"/>
-    <w:semiHidden/>
     <w:unhideWhenUsed/>
   </w:style>
   <w:style w:type="table" w:default="1" w:styleId="TableNormal">
@@ -3730,7 +3709,7 @@
   <a:extraClrSchemeLst/>
   <a:extLst>
     <a:ext uri="{05A4C25C-085E-4340-85A3-A5531E510DB2}">
-      <thm15:themeFamily xmlns="" xmlns:thm15="http://schemas.microsoft.com/office/thememl/2012/main" name="Office Theme" id="{62F939B6-93AF-4DB8-9C6B-D6C7DFDC589F}" vid="{4A3C46E8-61CC-4603-A589-7422A47A8E4A}"/>
+      <thm15:themeFamily xmlns:thm15="http://schemas.microsoft.com/office/thememl/2012/main" xmlns="" name="Office Theme" id="{62F939B6-93AF-4DB8-9C6B-D6C7DFDC589F}" vid="{4A3C46E8-61CC-4603-A589-7422A47A8E4A}"/>
     </a:ext>
   </a:extLst>
 </a:theme>
@@ -3847,7 +3826,7 @@
 </file>
 
 <file path=customXml/itemProps1.xml><?xml version="1.0" encoding="utf-8"?>
-<ds:datastoreItem xmlns:ds="http://schemas.openxmlformats.org/officeDocument/2006/customXml" ds:itemID="{4A401323-DF91-D247-A036-68CEE498E0C4}">
+<ds:datastoreItem xmlns:ds="http://schemas.openxmlformats.org/officeDocument/2006/customXml" ds:itemID="{E88120A3-CD3A-C84D-8887-12CB37BDF61B}">
   <ds:schemaRefs>
     <ds:schemaRef ds:uri="http://schemas.openxmlformats.org/officeDocument/2006/bibliography"/>
   </ds:schemaRefs>

</xml_diff>